<commit_message>
lab 1-3 approved, lab 4 sent
</commit_message>
<xml_diff>
--- a/BystrovMD_Z1431_PBD_CR.docx
+++ b/BystrovMD_Z1431_PBD_CR.docx
@@ -1,6 +1,6 @@
 
 <file path=word/document.xml><?xml version="1.0" encoding="utf-8"?>
-<w:document xmlns:wpc="http://schemas.microsoft.com/office/word/2010/wordprocessingCanvas" xmlns:cx="http://schemas.microsoft.com/office/drawing/2014/chartex" xmlns:cx1="http://schemas.microsoft.com/office/drawing/2015/9/8/chartex" xmlns:mc="http://schemas.openxmlformats.org/markup-compatibility/2006" xmlns:o="urn:schemas-microsoft-com:office:office" xmlns:r="http://schemas.openxmlformats.org/officeDocument/2006/relationships" xmlns:m="http://schemas.openxmlformats.org/officeDocument/2006/math" xmlns:v="urn:schemas-microsoft-com:vml" xmlns:wp14="http://schemas.microsoft.com/office/word/2010/wordprocessingDrawing" xmlns:wp="http://schemas.openxmlformats.org/drawingml/2006/wordprocessingDrawing" xmlns:w10="urn:schemas-microsoft-com:office:word" xmlns:w="http://schemas.openxmlformats.org/wordprocessingml/2006/main" xmlns:w14="http://schemas.microsoft.com/office/word/2010/wordml" xmlns:w15="http://schemas.microsoft.com/office/word/2012/wordml" xmlns:w16se="http://schemas.microsoft.com/office/word/2015/wordml/symex" xmlns:wpg="http://schemas.microsoft.com/office/word/2010/wordprocessingGroup" xmlns:wpi="http://schemas.microsoft.com/office/word/2010/wordprocessingInk" xmlns:wne="http://schemas.microsoft.com/office/word/2006/wordml" xmlns:wps="http://schemas.microsoft.com/office/word/2010/wordprocessingShape" mc:Ignorable="w14 w15 w16se wp14">
+<w:document xmlns:wpc="http://schemas.microsoft.com/office/word/2010/wordprocessingCanvas" xmlns:cx="http://schemas.microsoft.com/office/drawing/2014/chartex" xmlns:cx1="http://schemas.microsoft.com/office/drawing/2015/9/8/chartex" xmlns:cx2="http://schemas.microsoft.com/office/drawing/2015/10/21/chartex" xmlns:cx3="http://schemas.microsoft.com/office/drawing/2016/5/9/chartex" xmlns:cx4="http://schemas.microsoft.com/office/drawing/2016/5/10/chartex" xmlns:cx5="http://schemas.microsoft.com/office/drawing/2016/5/11/chartex" xmlns:cx6="http://schemas.microsoft.com/office/drawing/2016/5/12/chartex" xmlns:cx7="http://schemas.microsoft.com/office/drawing/2016/5/13/chartex" xmlns:cx8="http://schemas.microsoft.com/office/drawing/2016/5/14/chartex" xmlns:mc="http://schemas.openxmlformats.org/markup-compatibility/2006" xmlns:aink="http://schemas.microsoft.com/office/drawing/2016/ink" xmlns:am3d="http://schemas.microsoft.com/office/drawing/2017/model3d" xmlns:o="urn:schemas-microsoft-com:office:office" xmlns:r="http://schemas.openxmlformats.org/officeDocument/2006/relationships" xmlns:m="http://schemas.openxmlformats.org/officeDocument/2006/math" xmlns:v="urn:schemas-microsoft-com:vml" xmlns:wp14="http://schemas.microsoft.com/office/word/2010/wordprocessingDrawing" xmlns:wp="http://schemas.openxmlformats.org/drawingml/2006/wordprocessingDrawing" xmlns:w10="urn:schemas-microsoft-com:office:word" xmlns:w="http://schemas.openxmlformats.org/wordprocessingml/2006/main" xmlns:w14="http://schemas.microsoft.com/office/word/2010/wordml" xmlns:w15="http://schemas.microsoft.com/office/word/2012/wordml" xmlns:w16cex="http://schemas.microsoft.com/office/word/2018/wordml/cex" xmlns:w16cid="http://schemas.microsoft.com/office/word/2016/wordml/cid" xmlns:w16="http://schemas.microsoft.com/office/word/2018/wordml" xmlns:w16se="http://schemas.microsoft.com/office/word/2015/wordml/symex" xmlns:wpg="http://schemas.microsoft.com/office/word/2010/wordprocessingGroup" xmlns:wpi="http://schemas.microsoft.com/office/word/2010/wordprocessingInk" xmlns:wne="http://schemas.microsoft.com/office/word/2006/wordml" xmlns:wps="http://schemas.microsoft.com/office/word/2010/wordprocessingShape" mc:Ignorable="w14 w15 w16se w16cid w16 w16cex wp14">
   <w:body>
     <w:p>
       <w:pPr>
@@ -456,7 +456,7 @@
               </wp:inline>
             </w:drawing>
           </mc:Choice>
-          <mc:Fallback xmlns:a="http://schemas.openxmlformats.org/drawingml/2006/main" xmlns:w16="http://schemas.microsoft.com/office/word/2018/wordml" xmlns:w16cid="http://schemas.microsoft.com/office/word/2016/wordml/cid" xmlns:w16cex="http://schemas.microsoft.com/office/word/2018/wordml/cex" xmlns:am3d="http://schemas.microsoft.com/office/drawing/2017/model3d" xmlns:aink="http://schemas.microsoft.com/office/drawing/2016/ink" xmlns:cx8="http://schemas.microsoft.com/office/drawing/2016/5/14/chartex" xmlns:cx7="http://schemas.microsoft.com/office/drawing/2016/5/13/chartex" xmlns:cx6="http://schemas.microsoft.com/office/drawing/2016/5/12/chartex" xmlns:cx5="http://schemas.microsoft.com/office/drawing/2016/5/11/chartex" xmlns:cx4="http://schemas.microsoft.com/office/drawing/2016/5/10/chartex" xmlns:cx3="http://schemas.microsoft.com/office/drawing/2016/5/9/chartex" xmlns:cx2="http://schemas.microsoft.com/office/drawing/2015/10/21/chartex">
+          <mc:Fallback xmlns:a="http://schemas.openxmlformats.org/drawingml/2006/main">
             <w:pict>
               <v:group id="Group 1581" style="width:377pt;height:1pt;mso-position-horizontal-relative:char;mso-position-vertical-relative:line" coordsize="47879,127">
                 <v:shape id="Shape 58" style="position:absolute;width:10922;height:0;left:0;top:0;" coordsize="1092200,0" path="m0,0l1092200,0">
@@ -803,18 +803,19 @@
     <w:p>
       <w:pPr>
         <w:spacing w:after="0"/>
-        <w:ind w:left="30" w:right="-55"/>
+        <w:ind w:left="-709" w:right="-55"/>
         <w:jc w:val="center"/>
       </w:pPr>
+      <w:bookmarkStart w:id="0" w:name="_GoBack"/>
       <w:r>
         <w:rPr>
           <w:noProof/>
         </w:rPr>
         <w:drawing>
-          <wp:inline distT="0" distB="0" distL="0" distR="0" wp14:anchorId="6DDFE1CF" wp14:editId="62C14081">
-            <wp:extent cx="5927725" cy="5461975"/>
-            <wp:effectExtent l="0" t="0" r="0" b="5715"/>
-            <wp:docPr id="2" name="Рисунок 2" descr="C:\Users\user\Documents\GUAP\PDB\Concept.png"/>
+          <wp:inline distT="0" distB="0" distL="0" distR="0" wp14:anchorId="314501AE" wp14:editId="546D992A">
+            <wp:extent cx="5791200" cy="5336177"/>
+            <wp:effectExtent l="0" t="0" r="0" b="0"/>
+            <wp:docPr id="1" name="Рисунок 1"/>
             <wp:cNvGraphicFramePr>
               <a:graphicFrameLocks xmlns:a="http://schemas.openxmlformats.org/drawingml/2006/main" noChangeAspect="1"/>
             </wp:cNvGraphicFramePr>
@@ -822,7 +823,7 @@
               <a:graphicData uri="http://schemas.openxmlformats.org/drawingml/2006/picture">
                 <pic:pic xmlns:pic="http://schemas.openxmlformats.org/drawingml/2006/picture">
                   <pic:nvPicPr>
-                    <pic:cNvPr id="0" name="Picture 1" descr="C:\Users\user\Documents\GUAP\PDB\Concept.png"/>
+                    <pic:cNvPr id="0" name="Picture 1"/>
                     <pic:cNvPicPr>
                       <a:picLocks noChangeAspect="1" noChangeArrowheads="1"/>
                     </pic:cNvPicPr>
@@ -843,7 +844,7 @@
                   <pic:spPr bwMode="auto">
                     <a:xfrm>
                       <a:off x="0" y="0"/>
-                      <a:ext cx="5927725" cy="5461975"/>
+                      <a:ext cx="5794731" cy="5339430"/>
                     </a:xfrm>
                     <a:prstGeom prst="rect">
                       <a:avLst/>
@@ -859,7 +860,6 @@
           </wp:inline>
         </w:drawing>
       </w:r>
-      <w:bookmarkStart w:id="0" w:name="_GoBack"/>
       <w:bookmarkEnd w:id="0"/>
     </w:p>
     <w:p>
@@ -944,7 +944,7 @@
 </file>
 
 <file path=word/numbering.xml><?xml version="1.0" encoding="utf-8"?>
-<w:numbering xmlns:wpc="http://schemas.microsoft.com/office/word/2010/wordprocessingCanvas" xmlns:cx="http://schemas.microsoft.com/office/drawing/2014/chartex" xmlns:cx1="http://schemas.microsoft.com/office/drawing/2015/9/8/chartex" xmlns:mc="http://schemas.openxmlformats.org/markup-compatibility/2006" xmlns:o="urn:schemas-microsoft-com:office:office" xmlns:r="http://schemas.openxmlformats.org/officeDocument/2006/relationships" xmlns:m="http://schemas.openxmlformats.org/officeDocument/2006/math" xmlns:v="urn:schemas-microsoft-com:vml" xmlns:wp14="http://schemas.microsoft.com/office/word/2010/wordprocessingDrawing" xmlns:wp="http://schemas.openxmlformats.org/drawingml/2006/wordprocessingDrawing" xmlns:w10="urn:schemas-microsoft-com:office:word" xmlns:w="http://schemas.openxmlformats.org/wordprocessingml/2006/main" xmlns:w14="http://schemas.microsoft.com/office/word/2010/wordml" xmlns:w15="http://schemas.microsoft.com/office/word/2012/wordml" xmlns:w16se="http://schemas.microsoft.com/office/word/2015/wordml/symex" xmlns:wpg="http://schemas.microsoft.com/office/word/2010/wordprocessingGroup" xmlns:wpi="http://schemas.microsoft.com/office/word/2010/wordprocessingInk" xmlns:wne="http://schemas.microsoft.com/office/word/2006/wordml" xmlns:wps="http://schemas.microsoft.com/office/word/2010/wordprocessingShape" mc:Ignorable="w14 w15 w16se wp14">
+<w:numbering xmlns:wpc="http://schemas.microsoft.com/office/word/2010/wordprocessingCanvas" xmlns:cx="http://schemas.microsoft.com/office/drawing/2014/chartex" xmlns:cx1="http://schemas.microsoft.com/office/drawing/2015/9/8/chartex" xmlns:cx2="http://schemas.microsoft.com/office/drawing/2015/10/21/chartex" xmlns:cx3="http://schemas.microsoft.com/office/drawing/2016/5/9/chartex" xmlns:cx4="http://schemas.microsoft.com/office/drawing/2016/5/10/chartex" xmlns:cx5="http://schemas.microsoft.com/office/drawing/2016/5/11/chartex" xmlns:cx6="http://schemas.microsoft.com/office/drawing/2016/5/12/chartex" xmlns:cx7="http://schemas.microsoft.com/office/drawing/2016/5/13/chartex" xmlns:cx8="http://schemas.microsoft.com/office/drawing/2016/5/14/chartex" xmlns:mc="http://schemas.openxmlformats.org/markup-compatibility/2006" xmlns:aink="http://schemas.microsoft.com/office/drawing/2016/ink" xmlns:am3d="http://schemas.microsoft.com/office/drawing/2017/model3d" xmlns:o="urn:schemas-microsoft-com:office:office" xmlns:r="http://schemas.openxmlformats.org/officeDocument/2006/relationships" xmlns:m="http://schemas.openxmlformats.org/officeDocument/2006/math" xmlns:v="urn:schemas-microsoft-com:vml" xmlns:wp14="http://schemas.microsoft.com/office/word/2010/wordprocessingDrawing" xmlns:wp="http://schemas.openxmlformats.org/drawingml/2006/wordprocessingDrawing" xmlns:w10="urn:schemas-microsoft-com:office:word" xmlns:w="http://schemas.openxmlformats.org/wordprocessingml/2006/main" xmlns:w14="http://schemas.microsoft.com/office/word/2010/wordml" xmlns:w15="http://schemas.microsoft.com/office/word/2012/wordml" xmlns:w16cex="http://schemas.microsoft.com/office/word/2018/wordml/cex" xmlns:w16cid="http://schemas.microsoft.com/office/word/2016/wordml/cid" xmlns:w16="http://schemas.microsoft.com/office/word/2018/wordml" xmlns:w16se="http://schemas.microsoft.com/office/word/2015/wordml/symex" xmlns:wpg="http://schemas.microsoft.com/office/word/2010/wordprocessingGroup" xmlns:wpi="http://schemas.microsoft.com/office/word/2010/wordprocessingInk" xmlns:wne="http://schemas.microsoft.com/office/word/2006/wordml" xmlns:wps="http://schemas.microsoft.com/office/word/2010/wordprocessingShape" mc:Ignorable="w14 w15 w16se w16cid w16 w16cex wp14">
   <w:abstractNum w:abstractNumId="0" w15:restartNumberingAfterBreak="0">
     <w:nsid w:val="07445C02"/>
     <w:multiLevelType w:val="hybridMultilevel"/>
@@ -1399,7 +1399,7 @@
 </file>
 
 <file path=word/styles.xml><?xml version="1.0" encoding="utf-8"?>
-<w:styles xmlns:mc="http://schemas.openxmlformats.org/markup-compatibility/2006" xmlns:r="http://schemas.openxmlformats.org/officeDocument/2006/relationships" xmlns:w="http://schemas.openxmlformats.org/wordprocessingml/2006/main" xmlns:w14="http://schemas.microsoft.com/office/word/2010/wordml" xmlns:w15="http://schemas.microsoft.com/office/word/2012/wordml" xmlns:w16se="http://schemas.microsoft.com/office/word/2015/wordml/symex" mc:Ignorable="w14 w15 w16se">
+<w:styles xmlns:mc="http://schemas.openxmlformats.org/markup-compatibility/2006" xmlns:r="http://schemas.openxmlformats.org/officeDocument/2006/relationships" xmlns:w="http://schemas.openxmlformats.org/wordprocessingml/2006/main" xmlns:w14="http://schemas.microsoft.com/office/word/2010/wordml" xmlns:w15="http://schemas.microsoft.com/office/word/2012/wordml" xmlns:w16cex="http://schemas.microsoft.com/office/word/2018/wordml/cex" xmlns:w16cid="http://schemas.microsoft.com/office/word/2016/wordml/cid" xmlns:w16="http://schemas.microsoft.com/office/word/2018/wordml" xmlns:w16se="http://schemas.microsoft.com/office/word/2015/wordml/symex" mc:Ignorable="w14 w15 w16se w16cid w16 w16cex">
   <w:docDefaults>
     <w:rPrDefault>
       <w:rPr>
@@ -1415,7 +1415,7 @@
       </w:pPr>
     </w:pPrDefault>
   </w:docDefaults>
-  <w:latentStyles w:defLockedState="0" w:defUIPriority="99" w:defSemiHidden="0" w:defUnhideWhenUsed="0" w:defQFormat="0" w:count="371">
+  <w:latentStyles w:defLockedState="0" w:defUIPriority="99" w:defSemiHidden="0" w:defUnhideWhenUsed="0" w:defQFormat="0" w:count="376">
     <w:lsdException w:name="Normal" w:uiPriority="0" w:qFormat="1"/>
     <w:lsdException w:name="heading 1" w:uiPriority="9" w:qFormat="1"/>
     <w:lsdException w:name="heading 2" w:semiHidden="1" w:uiPriority="9" w:unhideWhenUsed="1" w:qFormat="1"/>
@@ -1521,7 +1521,6 @@
     <w:lsdException w:name="HTML Sample" w:semiHidden="1" w:unhideWhenUsed="1"/>
     <w:lsdException w:name="HTML Typewriter" w:semiHidden="1" w:unhideWhenUsed="1"/>
     <w:lsdException w:name="HTML Variable" w:semiHidden="1" w:unhideWhenUsed="1"/>
-    <w:lsdException w:name="Normal Table" w:semiHidden="1" w:unhideWhenUsed="1"/>
     <w:lsdException w:name="annotation subject" w:semiHidden="1" w:unhideWhenUsed="1"/>
     <w:lsdException w:name="No List" w:semiHidden="1" w:unhideWhenUsed="1"/>
     <w:lsdException w:name="Outline List 1" w:semiHidden="1" w:unhideWhenUsed="1"/>
@@ -1564,11 +1563,8 @@
     <w:lsdException w:name="Table Contemporary" w:semiHidden="1" w:unhideWhenUsed="1"/>
     <w:lsdException w:name="Table Elegant" w:semiHidden="1" w:unhideWhenUsed="1"/>
     <w:lsdException w:name="Table Professional" w:semiHidden="1" w:unhideWhenUsed="1"/>
-    <w:lsdException w:name="Table Subtle 1" w:semiHidden="1" w:unhideWhenUsed="1"/>
     <w:lsdException w:name="Table Subtle 2" w:semiHidden="1" w:unhideWhenUsed="1"/>
     <w:lsdException w:name="Table Web 1" w:semiHidden="1" w:unhideWhenUsed="1"/>
-    <w:lsdException w:name="Table Web 2" w:semiHidden="1" w:unhideWhenUsed="1"/>
-    <w:lsdException w:name="Table Web 3" w:semiHidden="1" w:unhideWhenUsed="1"/>
     <w:lsdException w:name="Balloon Text" w:semiHidden="1" w:unhideWhenUsed="1"/>
     <w:lsdException w:name="Table Grid" w:uiPriority="39"/>
     <w:lsdException w:name="Table Theme" w:semiHidden="1" w:unhideWhenUsed="1"/>
@@ -1787,6 +1783,11 @@
     <w:lsdException w:name="List Table 5 Dark Accent 6" w:uiPriority="50"/>
     <w:lsdException w:name="List Table 6 Colorful Accent 6" w:uiPriority="51"/>
     <w:lsdException w:name="List Table 7 Colorful Accent 6" w:uiPriority="52"/>
+    <w:lsdException w:name="Mention" w:semiHidden="1" w:unhideWhenUsed="1"/>
+    <w:lsdException w:name="Smart Hyperlink" w:semiHidden="1" w:unhideWhenUsed="1"/>
+    <w:lsdException w:name="Hashtag" w:semiHidden="1" w:unhideWhenUsed="1"/>
+    <w:lsdException w:name="Unresolved Mention" w:semiHidden="1" w:unhideWhenUsed="1"/>
+    <w:lsdException w:name="Smart Link" w:semiHidden="1" w:unhideWhenUsed="1"/>
   </w:latentStyles>
   <w:style w:type="paragraph" w:default="1" w:styleId="a">
     <w:name w:val="Normal"/>

</xml_diff>